<commit_message>
Like the last commit.
</commit_message>
<xml_diff>
--- a/document/轮式机器人技术综合实验1.docx
+++ b/document/轮式机器人技术综合实验1.docx
@@ -562,267 +562,273 @@
         </w:numPr>
         <w:ind w:left="1260" w:leftChars="0" w:hanging="420" w:firstLineChars="0"/>
       </w:pPr>
+    </w:p>
+    <w:p>
+      <w:pPr>
+        <w:ind w:firstLineChars="0"/>
+      </w:pPr>
+    </w:p>
+    <w:p>
+      <w:pPr>
+        <w:pStyle w:val="2"/>
+      </w:pPr>
+      <w:r>
+        <w:rPr>
+          <w:rFonts w:hint="eastAsia"/>
+        </w:rPr>
+        <w:t>实验结果</w:t>
+      </w:r>
+    </w:p>
+    <w:p>
+      <w:pPr>
+        <w:ind w:firstLine="420"/>
+      </w:pPr>
+      <w:r>
+        <w:rPr>
+          <w:rFonts w:hint="eastAsia"/>
+        </w:rPr>
+        <w:t>实验中出现的问题：</w:t>
+      </w:r>
+    </w:p>
+    <w:p>
+      <w:pPr>
+        <w:ind w:firstLine="420"/>
+      </w:pPr>
+      <w:r>
+        <w:t>R</w:t>
+      </w:r>
+      <w:r>
+        <w:rPr>
+          <w:rFonts w:hint="eastAsia"/>
+        </w:rPr>
+        <w:t>ospy</w:t>
+      </w:r>
+      <w:r>
+        <w:t>.Time.now()</w:t>
+      </w:r>
+      <w:r>
+        <w:rPr>
+          <w:rFonts w:hint="eastAsia"/>
+        </w:rPr>
+        <w:t>时间不对应</w:t>
+      </w:r>
+    </w:p>
+    <w:p>
+      <w:pPr>
+        <w:ind w:firstLine="420"/>
+      </w:pPr>
+      <w:r>
+        <w:t>P</w:t>
+      </w:r>
+      <w:r>
+        <w:rPr>
+          <w:rFonts w:hint="eastAsia"/>
+        </w:rPr>
+        <w:t>ath里的posestamped的seq从0,</w:t>
+      </w:r>
+      <w:r>
+        <w:t>1</w:t>
+      </w:r>
+      <w:r>
+        <w:rPr>
+          <w:rFonts w:hint="eastAsia"/>
+        </w:rPr>
+        <w:t>，不是升序会怎样</w:t>
+      </w:r>
+    </w:p>
+    <w:p>
+      <w:pPr>
+        <w:ind w:firstLine="420"/>
+        <w:rPr>
+          <w:rFonts w:hint="eastAsia"/>
+        </w:rPr>
+      </w:pPr>
+      <w:r>
+        <w:t>P</w:t>
+      </w:r>
+      <w:r>
+        <w:rPr>
+          <w:rFonts w:hint="eastAsia"/>
+        </w:rPr>
+        <w:t>athplanner的map</w:t>
+      </w:r>
+      <w:r>
+        <w:t xml:space="preserve"> I,j</w:t>
+      </w:r>
+      <w:r>
+        <w:rPr>
+          <w:rFonts w:hint="eastAsia"/>
+        </w:rPr>
+        <w:t>是与x</w:t>
+      </w:r>
+      <w:r>
+        <w:t>,y</w:t>
+      </w:r>
+      <w:r>
+        <w:rPr>
+          <w:rFonts w:hint="eastAsia"/>
+        </w:rPr>
+        <w:t>相反的，比较坑爹</w:t>
+      </w:r>
+    </w:p>
+    <w:p>
+      <w:pPr>
+        <w:pStyle w:val="2"/>
+      </w:pPr>
+      <w:r>
+        <w:rPr>
+          <w:rFonts w:hint="eastAsia"/>
+        </w:rPr>
+        <w:t>讨论、心得</w:t>
+      </w:r>
+    </w:p>
+    <w:p>
+      <w:pPr>
+        <w:pStyle w:val="3"/>
+        <w:numPr>
+          <w:ilvl w:val="1"/>
+          <w:numId w:val="1"/>
+        </w:numPr>
+      </w:pPr>
+      <w:r>
+        <w:rPr>
+          <w:rFonts w:hint="eastAsia"/>
+        </w:rPr>
+        <w:t>学到了什么？Question</w:t>
+      </w:r>
+      <w:r>
+        <w:t xml:space="preserve"> </w:t>
+      </w:r>
+      <w:r>
+        <w:rPr>
+          <w:rFonts w:hint="eastAsia"/>
+        </w:rPr>
+        <w:t>the</w:t>
+      </w:r>
+      <w:r>
+        <w:t xml:space="preserve"> </w:t>
+      </w:r>
+      <w:r>
+        <w:rPr>
+          <w:rFonts w:hint="eastAsia"/>
+        </w:rPr>
+        <w:t>answer</w:t>
+      </w:r>
+    </w:p>
+    <w:p>
+      <w:pPr>
+        <w:pStyle w:val="3"/>
+        <w:numPr>
+          <w:ilvl w:val="1"/>
+          <w:numId w:val="1"/>
+        </w:numPr>
+      </w:pPr>
+      <w:r>
+        <w:rPr>
+          <w:rFonts w:hint="eastAsia"/>
+        </w:rPr>
+        <w:t>能不能做得更好？Answer</w:t>
+      </w:r>
+      <w:r>
+        <w:t xml:space="preserve"> </w:t>
+      </w:r>
+      <w:r>
+        <w:rPr>
+          <w:rFonts w:hint="eastAsia"/>
+        </w:rPr>
+        <w:t>the</w:t>
+      </w:r>
+      <w:r>
+        <w:t xml:space="preserve"> </w:t>
+      </w:r>
+      <w:r>
+        <w:rPr>
+          <w:rFonts w:hint="eastAsia"/>
+        </w:rPr>
+        <w:t>question</w:t>
+      </w:r>
+    </w:p>
+    <w:p>
+      <w:pPr>
+        <w:ind w:firstLine="420"/>
+      </w:pPr>
+    </w:p>
+    <w:p>
+      <w:pPr>
+        <w:ind w:firstLine="420"/>
+      </w:pPr>
+      <w:r>
+        <w:rPr>
+          <w:rFonts w:hint="eastAsia"/>
+        </w:rPr>
+        <w:t>有很多地方和助教设置的解决方案不尽相同。</w:t>
+      </w:r>
+    </w:p>
+    <w:p>
+      <w:pPr>
+        <w:ind w:firstLine="420"/>
+      </w:pPr>
+      <w:r>
+        <w:t>M</w:t>
+      </w:r>
+      <w:r>
+        <w:rPr>
+          <w:rFonts w:hint="eastAsia"/>
+        </w:rPr>
+        <w:t>ap和global</w:t>
+      </w:r>
+      <w:r>
+        <w:t>_planning</w:t>
+      </w:r>
+      <w:r>
+        <w:rPr>
+          <w:rFonts w:hint="eastAsia"/>
+        </w:rPr>
+        <w:t>不是通过service来做而是通过调用内部的函数。可复用性有一定缺陷。</w:t>
+      </w:r>
+    </w:p>
+    <w:p>
+      <w:pPr>
+        <w:ind w:firstLine="420"/>
+      </w:pPr>
+      <w:r>
+        <w:rPr>
+          <w:rFonts w:hint="eastAsia"/>
+        </w:rPr>
+        <w:t>各个节点会发生各自有什么问题？</w:t>
+      </w:r>
+    </w:p>
+    <w:p>
+      <w:pPr>
+        <w:ind w:firstLine="420"/>
+        <w:rPr>
+          <w:rFonts w:hint="eastAsia"/>
+        </w:rPr>
+      </w:pPr>
+      <w:r>
+        <w:rPr>
+          <w:rFonts w:hint="eastAsia"/>
+        </w:rPr>
+        <w:t>架构设计有没有缺陷？PathTracking能否要求重新规划路线？</w:t>
+      </w:r>
+    </w:p>
+    <w:p>
+      <w:pPr>
+        <w:ind w:firstLine="420"/>
+      </w:pPr>
+      <w:r>
+        <w:rPr>
+          <w:rFonts w:hint="eastAsia"/>
+        </w:rPr>
+        <w:t>小车的设计需要改进。如果将两轮放在质心中间，可能效果会好些。轮子转动惯量太大了，如果轮子质量比较小，角动</w:t>
+      </w:r>
       <w:bookmarkStart w:id="0" w:name="_GoBack"/>
       <w:bookmarkEnd w:id="0"/>
-    </w:p>
-    <w:p>
-      <w:pPr>
-        <w:ind w:firstLineChars="0"/>
-      </w:pPr>
-    </w:p>
-    <w:p>
-      <w:pPr>
-        <w:pStyle w:val="2"/>
-      </w:pPr>
-      <w:r>
-        <w:rPr>
-          <w:rFonts w:hint="eastAsia"/>
-        </w:rPr>
-        <w:t>实验结果</w:t>
-      </w:r>
-    </w:p>
-    <w:p>
-      <w:pPr>
-        <w:ind w:firstLine="420"/>
-      </w:pPr>
-      <w:r>
-        <w:rPr>
-          <w:rFonts w:hint="eastAsia"/>
-        </w:rPr>
-        <w:t>实验中出现的问题：</w:t>
-      </w:r>
-    </w:p>
-    <w:p>
-      <w:pPr>
-        <w:ind w:firstLine="420"/>
-      </w:pPr>
-      <w:r>
-        <w:t>R</w:t>
-      </w:r>
-      <w:r>
-        <w:rPr>
-          <w:rFonts w:hint="eastAsia"/>
-        </w:rPr>
-        <w:t>ospy</w:t>
-      </w:r>
-      <w:r>
-        <w:t>.Time.now()</w:t>
-      </w:r>
-      <w:r>
-        <w:rPr>
-          <w:rFonts w:hint="eastAsia"/>
-        </w:rPr>
-        <w:t>时间不对应</w:t>
-      </w:r>
-    </w:p>
-    <w:p>
-      <w:pPr>
-        <w:ind w:firstLine="420"/>
-      </w:pPr>
-      <w:r>
-        <w:t>P</w:t>
-      </w:r>
-      <w:r>
-        <w:rPr>
-          <w:rFonts w:hint="eastAsia"/>
-        </w:rPr>
-        <w:t>ath里的posestamped的seq从0,</w:t>
-      </w:r>
-      <w:r>
-        <w:t>1</w:t>
-      </w:r>
-      <w:r>
-        <w:rPr>
-          <w:rFonts w:hint="eastAsia"/>
-        </w:rPr>
-        <w:t>，不是升序会怎样</w:t>
-      </w:r>
-    </w:p>
-    <w:p>
-      <w:pPr>
-        <w:ind w:firstLine="420"/>
-        <w:rPr>
-          <w:rFonts w:hint="eastAsia"/>
-        </w:rPr>
-      </w:pPr>
-      <w:r>
-        <w:t>P</w:t>
-      </w:r>
-      <w:r>
-        <w:rPr>
-          <w:rFonts w:hint="eastAsia"/>
-        </w:rPr>
-        <w:t>athplanner的map</w:t>
-      </w:r>
-      <w:r>
-        <w:t xml:space="preserve"> I,j</w:t>
-      </w:r>
-      <w:r>
-        <w:rPr>
-          <w:rFonts w:hint="eastAsia"/>
-        </w:rPr>
-        <w:t>是与x</w:t>
-      </w:r>
-      <w:r>
-        <w:t>,y</w:t>
-      </w:r>
-      <w:r>
-        <w:rPr>
-          <w:rFonts w:hint="eastAsia"/>
-        </w:rPr>
-        <w:t>相反的，比较坑爹</w:t>
-      </w:r>
-    </w:p>
-    <w:p>
-      <w:pPr>
-        <w:pStyle w:val="2"/>
-      </w:pPr>
-      <w:r>
-        <w:rPr>
-          <w:rFonts w:hint="eastAsia"/>
-        </w:rPr>
-        <w:t>讨论、心得</w:t>
-      </w:r>
-    </w:p>
-    <w:p>
-      <w:pPr>
-        <w:pStyle w:val="3"/>
-        <w:numPr>
-          <w:ilvl w:val="1"/>
-          <w:numId w:val="1"/>
-        </w:numPr>
-      </w:pPr>
-      <w:r>
-        <w:rPr>
-          <w:rFonts w:hint="eastAsia"/>
-        </w:rPr>
-        <w:t>学到了什么？Question</w:t>
-      </w:r>
-      <w:r>
-        <w:t xml:space="preserve"> </w:t>
-      </w:r>
-      <w:r>
-        <w:rPr>
-          <w:rFonts w:hint="eastAsia"/>
-        </w:rPr>
-        <w:t>the</w:t>
-      </w:r>
-      <w:r>
-        <w:t xml:space="preserve"> </w:t>
-      </w:r>
-      <w:r>
-        <w:rPr>
-          <w:rFonts w:hint="eastAsia"/>
-        </w:rPr>
-        <w:t>answer</w:t>
-      </w:r>
-    </w:p>
-    <w:p>
-      <w:pPr>
-        <w:pStyle w:val="3"/>
-        <w:numPr>
-          <w:ilvl w:val="1"/>
-          <w:numId w:val="1"/>
-        </w:numPr>
-      </w:pPr>
-      <w:r>
-        <w:rPr>
-          <w:rFonts w:hint="eastAsia"/>
-        </w:rPr>
-        <w:t>能不能做得更好？Answer</w:t>
-      </w:r>
-      <w:r>
-        <w:t xml:space="preserve"> </w:t>
-      </w:r>
-      <w:r>
-        <w:rPr>
-          <w:rFonts w:hint="eastAsia"/>
-        </w:rPr>
-        <w:t>the</w:t>
-      </w:r>
-      <w:r>
-        <w:t xml:space="preserve"> </w:t>
-      </w:r>
-      <w:r>
-        <w:rPr>
-          <w:rFonts w:hint="eastAsia"/>
-        </w:rPr>
-        <w:t>question</w:t>
-      </w:r>
-    </w:p>
-    <w:p>
-      <w:pPr>
-        <w:ind w:firstLine="420"/>
-      </w:pPr>
-    </w:p>
-    <w:p>
-      <w:pPr>
-        <w:ind w:firstLine="420"/>
-      </w:pPr>
-      <w:r>
-        <w:rPr>
-          <w:rFonts w:hint="eastAsia"/>
-        </w:rPr>
-        <w:t>有很多地方和助教设置的解决方案不尽相同。</w:t>
-      </w:r>
-    </w:p>
-    <w:p>
-      <w:pPr>
-        <w:ind w:firstLine="420"/>
-      </w:pPr>
-      <w:r>
-        <w:t>M</w:t>
-      </w:r>
-      <w:r>
-        <w:rPr>
-          <w:rFonts w:hint="eastAsia"/>
-        </w:rPr>
-        <w:t>ap和global</w:t>
-      </w:r>
-      <w:r>
-        <w:t>_planning</w:t>
-      </w:r>
-      <w:r>
-        <w:rPr>
-          <w:rFonts w:hint="eastAsia"/>
-        </w:rPr>
-        <w:t>不是通过service来做而是通过调用内部的函数。可复用性有一定缺陷。</w:t>
-      </w:r>
-    </w:p>
-    <w:p>
-      <w:pPr>
-        <w:ind w:firstLine="420"/>
-      </w:pPr>
-      <w:r>
-        <w:rPr>
-          <w:rFonts w:hint="eastAsia"/>
-        </w:rPr>
-        <w:t>各个节点会发生各自有什么问题？</w:t>
-      </w:r>
-    </w:p>
-    <w:p>
-      <w:pPr>
-        <w:ind w:firstLine="420"/>
-        <w:rPr>
-          <w:rFonts w:hint="eastAsia"/>
-        </w:rPr>
-      </w:pPr>
-      <w:r>
-        <w:rPr>
-          <w:rFonts w:hint="eastAsia"/>
-        </w:rPr>
-        <w:t>架构设计有没有缺陷？PathTracking能否要求重新规划路线？</w:t>
-      </w:r>
-    </w:p>
-    <w:p>
-      <w:pPr>
-        <w:ind w:firstLine="420"/>
-      </w:pPr>
-      <w:r>
-        <w:rPr>
-          <w:rFonts w:hint="eastAsia"/>
-        </w:rPr>
-        <w:t>小车的设计需要改进。如果将两轮放在质心中间，可能效果会好些。轮子转动惯量太大了，如果轮子质量比较小，角动量是不是就会比较好。减小轮子半径、调低底盘高度</w:t>
+      <w:r>
+        <w:rPr>
+          <w:rFonts w:hint="eastAsia"/>
+        </w:rPr>
+        <w:t>量是不是就会比较好。减小轮子半径、调低底盘高度</w:t>
       </w:r>
     </w:p>
     <w:p>
@@ -904,6 +910,22 @@
           <w:rFonts w:hint="eastAsia"/>
         </w:rPr>
         <w:t>能不能做得更好，可以</w:t>
+      </w:r>
+    </w:p>
+    <w:p>
+      <w:pPr>
+        <w:ind w:firstLine="420"/>
+        <w:rPr>
+          <w:rFonts w:hint="eastAsia" w:eastAsia="宋体"/>
+          <w:lang w:val="en-US" w:eastAsia="zh-CN"/>
+        </w:rPr>
+      </w:pPr>
+      <w:r>
+        <w:rPr>
+          <w:rFonts w:hint="eastAsia"/>
+          <w:lang w:val="en-US" w:eastAsia="zh-CN"/>
+        </w:rPr>
+        <w:t>右转没问题，左传跳动很厉害，还是</w:t>
       </w:r>
     </w:p>
     <w:p>

</xml_diff>